<commit_message>
get the test cases to run correctly
</commit_message>
<xml_diff>
--- a/docs/Sprint 3 Code Refactoring Summary.docx
+++ b/docs/Sprint 3 Code Refactoring Summary.docx
@@ -17,7 +17,15 @@
           <w:sz w:val="40"/>
           <w:szCs w:val="40"/>
         </w:rPr>
-        <w:t>Accessibility-Apps Refactoring Summary</w:t>
+        <w:t>Accessibility_apps</w:t>
+      </w:r>
+      <w:r>
+        <w:rPr>
+          <w:rFonts w:ascii="Garamond" w:hAnsi="Garamond"/>
+          <w:sz w:val="40"/>
+          <w:szCs w:val="40"/>
+        </w:rPr>
+        <w:t xml:space="preserve"> Refactoring Summary</w:t>
       </w:r>
     </w:p>
     <w:p>
@@ -130,7 +138,25 @@
           <w:sz w:val="24"/>
           <w:szCs w:val="24"/>
         </w:rPr>
-        <w:t>accessibility-apps/</w:t>
+        <w:t>accessibility</w:t>
+      </w:r>
+      <w:r>
+        <w:rPr>
+          <w:rFonts w:ascii="Bahnschrift SemiLight" w:eastAsia="MS Gothic" w:hAnsi="Bahnschrift SemiLight"/>
+          <w:color w:val="0070C0"/>
+          <w:sz w:val="24"/>
+          <w:szCs w:val="24"/>
+        </w:rPr>
+        <w:t>_</w:t>
+      </w:r>
+      <w:r>
+        <w:rPr>
+          <w:rFonts w:ascii="Bahnschrift SemiLight" w:eastAsia="MS Gothic" w:hAnsi="Bahnschrift SemiLight"/>
+          <w:color w:val="0070C0"/>
+          <w:sz w:val="24"/>
+          <w:szCs w:val="24"/>
+        </w:rPr>
+        <w:t>apps/</w:t>
       </w:r>
     </w:p>
     <w:p>
@@ -234,7 +260,7 @@
           <w:sz w:val="24"/>
           <w:szCs w:val="24"/>
         </w:rPr>
-        <w:t>tests</w:t>
+        <w:t>tests/</w:t>
       </w:r>
       <w:r>
         <w:rPr>
@@ -243,7 +269,37 @@
           <w:sz w:val="24"/>
           <w:szCs w:val="24"/>
         </w:rPr>
-        <w:t>/</w:t>
+        <w:t xml:space="preserve"> </w:t>
+      </w:r>
+      <w:r>
+        <w:rPr>
+          <w:rFonts w:ascii="Garamond" w:eastAsia="MS Gothic" w:hAnsi="Garamond"/>
+          <w:sz w:val="24"/>
+          <w:szCs w:val="24"/>
+        </w:rPr>
+        <w:t>]</w:t>
+      </w:r>
+    </w:p>
+    <w:p>
+      <w:pPr>
+        <w:pStyle w:val="ListParagraph"/>
+        <w:numPr>
+          <w:ilvl w:val="0"/>
+          <w:numId w:val="1"/>
+        </w:numPr>
+        <w:rPr>
+          <w:rFonts w:ascii="Garamond" w:eastAsia="MS Gothic" w:hAnsi="Garamond"/>
+          <w:sz w:val="24"/>
+          <w:szCs w:val="24"/>
+        </w:rPr>
+      </w:pPr>
+      <w:r>
+        <w:rPr>
+          <w:rFonts w:ascii="Garamond" w:eastAsia="MS Gothic" w:hAnsi="Garamond"/>
+          <w:sz w:val="24"/>
+          <w:szCs w:val="24"/>
+        </w:rPr>
+        <w:t xml:space="preserve">Name Changed to </w:t>
       </w:r>
       <w:r>
         <w:rPr>
@@ -252,6 +308,149 @@
           <w:sz w:val="24"/>
           <w:szCs w:val="24"/>
         </w:rPr>
+        <w:t>tests (BAD)/</w:t>
+      </w:r>
+    </w:p>
+    <w:p>
+      <w:pPr>
+        <w:pStyle w:val="ListParagraph"/>
+        <w:numPr>
+          <w:ilvl w:val="0"/>
+          <w:numId w:val="1"/>
+        </w:numPr>
+        <w:rPr>
+          <w:rFonts w:ascii="Garamond" w:eastAsia="MS Gothic" w:hAnsi="Garamond"/>
+          <w:sz w:val="24"/>
+          <w:szCs w:val="24"/>
+        </w:rPr>
+      </w:pPr>
+      <w:r>
+        <w:rPr>
+          <w:rFonts w:ascii="Garamond" w:eastAsia="MS Gothic" w:hAnsi="Garamond"/>
+          <w:sz w:val="24"/>
+          <w:szCs w:val="24"/>
+        </w:rPr>
+        <w:t>Why did it get</w:t>
+      </w:r>
+      <w:r>
+        <w:rPr>
+          <w:rFonts w:ascii="Garamond" w:eastAsia="MS Gothic" w:hAnsi="Garamond"/>
+          <w:sz w:val="24"/>
+          <w:szCs w:val="24"/>
+        </w:rPr>
+        <w:t xml:space="preserve"> </w:t>
+      </w:r>
+      <w:r>
+        <w:rPr>
+          <w:rFonts w:ascii="Garamond" w:eastAsia="MS Gothic" w:hAnsi="Garamond"/>
+          <w:sz w:val="24"/>
+          <w:szCs w:val="24"/>
+        </w:rPr>
+        <w:t>renamed</w:t>
+      </w:r>
+    </w:p>
+    <w:p>
+      <w:pPr>
+        <w:pStyle w:val="ListParagraph"/>
+        <w:numPr>
+          <w:ilvl w:val="1"/>
+          <w:numId w:val="1"/>
+        </w:numPr>
+        <w:rPr>
+          <w:rFonts w:ascii="Garamond" w:eastAsia="MS Gothic" w:hAnsi="Garamond"/>
+          <w:sz w:val="24"/>
+          <w:szCs w:val="24"/>
+        </w:rPr>
+      </w:pPr>
+      <w:r>
+        <w:rPr>
+          <w:rFonts w:ascii="Garamond" w:eastAsia="MS Gothic" w:hAnsi="Garamond"/>
+          <w:sz w:val="24"/>
+          <w:szCs w:val="24"/>
+        </w:rPr>
+        <w:t>This folder contains many data files for testing, it should be moved into data input or output, respectively.</w:t>
+      </w:r>
+    </w:p>
+    <w:p>
+      <w:pPr>
+        <w:pStyle w:val="ListParagraph"/>
+        <w:numPr>
+          <w:ilvl w:val="1"/>
+          <w:numId w:val="1"/>
+        </w:numPr>
+        <w:rPr>
+          <w:rFonts w:ascii="Garamond" w:eastAsia="MS Gothic" w:hAnsi="Garamond"/>
+          <w:sz w:val="24"/>
+          <w:szCs w:val="24"/>
+        </w:rPr>
+      </w:pPr>
+      <w:r>
+        <w:rPr>
+          <w:rFonts w:ascii="Garamond" w:eastAsia="MS Gothic" w:hAnsi="Garamond"/>
+          <w:sz w:val="24"/>
+          <w:szCs w:val="24"/>
+        </w:rPr>
+        <w:t>Contents need to be moved or deleted</w:t>
+      </w:r>
+      <w:r>
+        <w:rPr>
+          <w:rFonts w:ascii="Garamond" w:eastAsia="MS Gothic" w:hAnsi="Garamond"/>
+          <w:sz w:val="24"/>
+          <w:szCs w:val="24"/>
+        </w:rPr>
+        <w:t>, this folder needs to be removed at some point</w:t>
+      </w:r>
+    </w:p>
+    <w:p>
+      <w:pPr>
+        <w:rPr>
+          <w:rFonts w:ascii="Garamond" w:eastAsia="MS Gothic" w:hAnsi="Garamond"/>
+          <w:sz w:val="24"/>
+          <w:szCs w:val="24"/>
+        </w:rPr>
+      </w:pPr>
+      <w:r>
+        <w:rPr>
+          <w:rFonts w:ascii="Garamond" w:eastAsia="MS Gothic" w:hAnsi="Garamond"/>
+          <w:sz w:val="24"/>
+          <w:szCs w:val="24"/>
+        </w:rPr>
+        <w:t>[</w:t>
+      </w:r>
+      <w:r>
+        <w:rPr>
+          <w:rFonts w:ascii="Bahnschrift SemiLight" w:eastAsia="MS Gothic" w:hAnsi="Bahnschrift SemiLight"/>
+          <w:color w:val="FFC000"/>
+          <w:sz w:val="24"/>
+          <w:szCs w:val="24"/>
+        </w:rPr>
+        <w:t xml:space="preserve"> </w:t>
+      </w:r>
+      <w:r>
+        <w:rPr>
+          <w:rFonts w:ascii="Bahnschrift SemiLight" w:eastAsia="MS Gothic" w:hAnsi="Bahnschrift SemiLight"/>
+          <w:color w:val="0070C0"/>
+          <w:sz w:val="24"/>
+          <w:szCs w:val="24"/>
+        </w:rPr>
+        <w:t>accessibility_apps</w:t>
+      </w:r>
+      <w:r>
+        <w:rPr>
+          <w:rFonts w:ascii="Bahnschrift SemiLight" w:eastAsia="MS Gothic" w:hAnsi="Bahnschrift SemiLight"/>
+          <w:color w:val="0070C0"/>
+          <w:sz w:val="24"/>
+          <w:szCs w:val="24"/>
+        </w:rPr>
+        <w:t>/utils/pdf transform</w:t>
+      </w:r>
+      <w:r>
+        <w:rPr>
+          <w:rFonts w:ascii="Bahnschrift SemiLight" w:eastAsia="MS Gothic" w:hAnsi="Bahnschrift SemiLight"/>
+          <w:color w:val="0070C0"/>
+          <w:sz w:val="24"/>
+          <w:szCs w:val="24"/>
+        </w:rPr>
         <w:t xml:space="preserve"> </w:t>
       </w:r>
       <w:r>
@@ -291,7 +490,7 @@
           <w:sz w:val="24"/>
           <w:szCs w:val="24"/>
         </w:rPr>
-        <w:t>tests (BAD)</w:t>
+        <w:t>accessibility</w:t>
       </w:r>
       <w:r>
         <w:rPr>
@@ -300,149 +499,7 @@
           <w:sz w:val="24"/>
           <w:szCs w:val="24"/>
         </w:rPr>
-        <w:t>/</w:t>
-      </w:r>
-    </w:p>
-    <w:p>
-      <w:pPr>
-        <w:pStyle w:val="ListParagraph"/>
-        <w:numPr>
-          <w:ilvl w:val="0"/>
-          <w:numId w:val="1"/>
-        </w:numPr>
-        <w:rPr>
-          <w:rFonts w:ascii="Garamond" w:eastAsia="MS Gothic" w:hAnsi="Garamond"/>
-          <w:sz w:val="24"/>
-          <w:szCs w:val="24"/>
-        </w:rPr>
-      </w:pPr>
-      <w:r>
-        <w:rPr>
-          <w:rFonts w:ascii="Garamond" w:eastAsia="MS Gothic" w:hAnsi="Garamond"/>
-          <w:sz w:val="24"/>
-          <w:szCs w:val="24"/>
-        </w:rPr>
-        <w:t>Why did it get</w:t>
-      </w:r>
-      <w:r>
-        <w:rPr>
-          <w:rFonts w:ascii="Garamond" w:eastAsia="MS Gothic" w:hAnsi="Garamond"/>
-          <w:sz w:val="24"/>
-          <w:szCs w:val="24"/>
-        </w:rPr>
-        <w:t xml:space="preserve"> </w:t>
-      </w:r>
-      <w:r>
-        <w:rPr>
-          <w:rFonts w:ascii="Garamond" w:eastAsia="MS Gothic" w:hAnsi="Garamond"/>
-          <w:sz w:val="24"/>
-          <w:szCs w:val="24"/>
-        </w:rPr>
-        <w:t>renamed</w:t>
-      </w:r>
-    </w:p>
-    <w:p>
-      <w:pPr>
-        <w:pStyle w:val="ListParagraph"/>
-        <w:numPr>
-          <w:ilvl w:val="1"/>
-          <w:numId w:val="1"/>
-        </w:numPr>
-        <w:rPr>
-          <w:rFonts w:ascii="Garamond" w:eastAsia="MS Gothic" w:hAnsi="Garamond"/>
-          <w:sz w:val="24"/>
-          <w:szCs w:val="24"/>
-        </w:rPr>
-      </w:pPr>
-      <w:r>
-        <w:rPr>
-          <w:rFonts w:ascii="Garamond" w:eastAsia="MS Gothic" w:hAnsi="Garamond"/>
-          <w:sz w:val="24"/>
-          <w:szCs w:val="24"/>
-        </w:rPr>
-        <w:t xml:space="preserve">This </w:t>
-      </w:r>
-      <w:r>
-        <w:rPr>
-          <w:rFonts w:ascii="Garamond" w:eastAsia="MS Gothic" w:hAnsi="Garamond"/>
-          <w:sz w:val="24"/>
-          <w:szCs w:val="24"/>
-        </w:rPr>
-        <w:t>folder contains many data files for testing, it should be moved into data input or output, respectively.</w:t>
-      </w:r>
-    </w:p>
-    <w:p>
-      <w:pPr>
-        <w:pStyle w:val="ListParagraph"/>
-        <w:numPr>
-          <w:ilvl w:val="1"/>
-          <w:numId w:val="1"/>
-        </w:numPr>
-        <w:rPr>
-          <w:rFonts w:ascii="Garamond" w:eastAsia="MS Gothic" w:hAnsi="Garamond"/>
-          <w:sz w:val="24"/>
-          <w:szCs w:val="24"/>
-        </w:rPr>
-      </w:pPr>
-      <w:r>
-        <w:rPr>
-          <w:rFonts w:ascii="Garamond" w:eastAsia="MS Gothic" w:hAnsi="Garamond"/>
-          <w:sz w:val="24"/>
-          <w:szCs w:val="24"/>
-        </w:rPr>
-        <w:t xml:space="preserve">Contents need to </w:t>
-      </w:r>
-      <w:proofErr w:type="gramStart"/>
-      <w:r>
-        <w:rPr>
-          <w:rFonts w:ascii="Garamond" w:eastAsia="MS Gothic" w:hAnsi="Garamond"/>
-          <w:sz w:val="24"/>
-          <w:szCs w:val="24"/>
-        </w:rPr>
-        <w:t>be moved or deleted</w:t>
-      </w:r>
-      <w:r>
-        <w:rPr>
-          <w:rFonts w:ascii="Garamond" w:eastAsia="MS Gothic" w:hAnsi="Garamond"/>
-          <w:sz w:val="24"/>
-          <w:szCs w:val="24"/>
-        </w:rPr>
-        <w:t>,</w:t>
-      </w:r>
-      <w:proofErr w:type="gramEnd"/>
-      <w:r>
-        <w:rPr>
-          <w:rFonts w:ascii="Garamond" w:eastAsia="MS Gothic" w:hAnsi="Garamond"/>
-          <w:sz w:val="24"/>
-          <w:szCs w:val="24"/>
-        </w:rPr>
-        <w:t xml:space="preserve"> this folder needs to be removed at some point</w:t>
-      </w:r>
-    </w:p>
-    <w:p>
-      <w:pPr>
-        <w:rPr>
-          <w:rFonts w:ascii="Garamond" w:eastAsia="MS Gothic" w:hAnsi="Garamond"/>
-          <w:sz w:val="24"/>
-          <w:szCs w:val="24"/>
-        </w:rPr>
-      </w:pPr>
-      <w:r>
-        <w:rPr>
-          <w:rFonts w:ascii="Garamond" w:eastAsia="MS Gothic" w:hAnsi="Garamond"/>
-          <w:sz w:val="24"/>
-          <w:szCs w:val="24"/>
-        </w:rPr>
-        <w:t>[</w:t>
-      </w:r>
-      <w:r>
-        <w:rPr>
-          <w:rFonts w:ascii="Bahnschrift SemiLight" w:eastAsia="MS Gothic" w:hAnsi="Bahnschrift SemiLight"/>
-          <w:color w:val="FFC000"/>
-          <w:sz w:val="24"/>
-          <w:szCs w:val="24"/>
-        </w:rPr>
-        <w:t xml:space="preserve"> </w:t>
+        <w:t>_</w:t>
       </w:r>
       <w:r>
         <w:rPr>
@@ -451,82 +508,7 @@
           <w:sz w:val="24"/>
           <w:szCs w:val="24"/>
         </w:rPr>
-        <w:t>accessibility-apps</w:t>
-      </w:r>
-      <w:r>
-        <w:rPr>
-          <w:rFonts w:ascii="Bahnschrift SemiLight" w:eastAsia="MS Gothic" w:hAnsi="Bahnschrift SemiLight"/>
-          <w:color w:val="0070C0"/>
-          <w:sz w:val="24"/>
-          <w:szCs w:val="24"/>
-        </w:rPr>
-        <w:t>/</w:t>
-      </w:r>
-      <w:r>
-        <w:rPr>
-          <w:rFonts w:ascii="Bahnschrift SemiLight" w:eastAsia="MS Gothic" w:hAnsi="Bahnschrift SemiLight"/>
-          <w:color w:val="0070C0"/>
-          <w:sz w:val="24"/>
-          <w:szCs w:val="24"/>
-        </w:rPr>
-        <w:t>utils/pdf transform</w:t>
-      </w:r>
-      <w:r>
-        <w:rPr>
-          <w:rFonts w:ascii="Bahnschrift SemiLight" w:eastAsia="MS Gothic" w:hAnsi="Bahnschrift SemiLight"/>
-          <w:color w:val="0070C0"/>
-          <w:sz w:val="24"/>
-          <w:szCs w:val="24"/>
-        </w:rPr>
-        <w:t xml:space="preserve"> </w:t>
-      </w:r>
-      <w:r>
-        <w:rPr>
-          <w:rFonts w:ascii="Garamond" w:eastAsia="MS Gothic" w:hAnsi="Garamond"/>
-          <w:sz w:val="24"/>
-          <w:szCs w:val="24"/>
-        </w:rPr>
-        <w:t>]</w:t>
-      </w:r>
-    </w:p>
-    <w:p>
-      <w:pPr>
-        <w:pStyle w:val="ListParagraph"/>
-        <w:numPr>
-          <w:ilvl w:val="0"/>
-          <w:numId w:val="1"/>
-        </w:numPr>
-        <w:rPr>
-          <w:rFonts w:ascii="Garamond" w:eastAsia="MS Gothic" w:hAnsi="Garamond"/>
-          <w:sz w:val="24"/>
-          <w:szCs w:val="24"/>
-        </w:rPr>
-      </w:pPr>
-      <w:r>
-        <w:rPr>
-          <w:rFonts w:ascii="Garamond" w:eastAsia="MS Gothic" w:hAnsi="Garamond"/>
-          <w:sz w:val="24"/>
-          <w:szCs w:val="24"/>
-        </w:rPr>
-        <w:t xml:space="preserve">Name Changed to </w:t>
-      </w:r>
-      <w:r>
-        <w:rPr>
-          <w:rFonts w:ascii="Bahnschrift SemiLight" w:eastAsia="MS Gothic" w:hAnsi="Bahnschrift SemiLight"/>
-          <w:color w:val="0070C0"/>
-          <w:sz w:val="24"/>
-          <w:szCs w:val="24"/>
-        </w:rPr>
-        <w:t>accessibility-apps/utils/</w:t>
-      </w:r>
-      <w:r>
-        <w:rPr>
-          <w:rFonts w:ascii="Bahnschrift SemiLight" w:eastAsia="MS Gothic" w:hAnsi="Bahnschrift SemiLight"/>
-          <w:color w:val="0070C0"/>
-          <w:sz w:val="24"/>
-          <w:szCs w:val="24"/>
-        </w:rPr>
-        <w:t>transform</w:t>
+        <w:t>apps/utils/transform</w:t>
       </w:r>
     </w:p>
     <w:p>
@@ -744,7 +726,7 @@
           <w:sz w:val="24"/>
           <w:szCs w:val="24"/>
         </w:rPr>
-        <w:t>accessibility-apps</w:t>
+        <w:t>accessibility_apps</w:t>
       </w:r>
       <w:r>
         <w:rPr>
@@ -784,7 +766,7 @@
           <w:sz w:val="24"/>
           <w:szCs w:val="24"/>
         </w:rPr>
-        <w:t>accessibility-apps</w:t>
+        <w:t>accessibility_apps</w:t>
       </w:r>
       <w:r>
         <w:rPr>
@@ -953,7 +935,7 @@
           <w:sz w:val="24"/>
           <w:szCs w:val="24"/>
         </w:rPr>
-        <w:t>accessibility-apps</w:t>
+        <w:t>accessibility_apps</w:t>
       </w:r>
       <w:r>
         <w:rPr>
@@ -1175,16 +1157,7 @@
           <w:sz w:val="24"/>
           <w:szCs w:val="24"/>
         </w:rPr>
-        <w:t>/</w:t>
-      </w:r>
-      <w:r>
-        <w:rPr>
-          <w:rFonts w:ascii="Bahnschrift SemiLight" w:eastAsia="MS Gothic" w:hAnsi="Bahnschrift SemiLight"/>
-          <w:color w:val="000000" w:themeColor="text1"/>
-          <w:sz w:val="24"/>
-          <w:szCs w:val="24"/>
-        </w:rPr>
-        <w:t>data/</w:t>
+        <w:t>/data/</w:t>
       </w:r>
     </w:p>
     <w:p>
@@ -1297,7 +1270,25 @@
           <w:sz w:val="24"/>
           <w:szCs w:val="24"/>
         </w:rPr>
-        <w:t xml:space="preserve">harvest scripts in accessibility-apps/utils/ </w:t>
+        <w:t xml:space="preserve">harvest scripts in </w:t>
+      </w:r>
+      <w:r>
+        <w:rPr>
+          <w:rFonts w:ascii="Bahnschrift SemiLight" w:eastAsia="MS Gothic" w:hAnsi="Bahnschrift SemiLight"/>
+          <w:color w:val="FFC000"/>
+          <w:sz w:val="24"/>
+          <w:szCs w:val="24"/>
+        </w:rPr>
+        <w:t>accessibility_apps</w:t>
+      </w:r>
+      <w:r>
+        <w:rPr>
+          <w:rFonts w:ascii="Bahnschrift SemiLight" w:eastAsia="MS Gothic" w:hAnsi="Bahnschrift SemiLight"/>
+          <w:color w:val="FFC000"/>
+          <w:sz w:val="24"/>
+          <w:szCs w:val="24"/>
+        </w:rPr>
+        <w:t xml:space="preserve">/utils/ </w:t>
       </w:r>
       <w:r>
         <w:rPr>
@@ -1336,7 +1327,16 @@
           <w:sz w:val="24"/>
           <w:szCs w:val="24"/>
         </w:rPr>
-        <w:t>accessibility-apps/utils/</w:t>
+        <w:t>accessibility_apps</w:t>
+      </w:r>
+      <w:r>
+        <w:rPr>
+          <w:rFonts w:ascii="Bahnschrift SemiLight" w:eastAsia="MS Gothic" w:hAnsi="Bahnschrift SemiLight"/>
+          <w:color w:val="000000" w:themeColor="text1"/>
+          <w:sz w:val="24"/>
+          <w:szCs w:val="24"/>
+        </w:rPr>
+        <w:t>/utils/</w:t>
       </w:r>
     </w:p>
     <w:p>
@@ -1367,7 +1367,16 @@
           <w:sz w:val="24"/>
           <w:szCs w:val="24"/>
         </w:rPr>
-        <w:t>accessibility-apps/utils/harvest</w:t>
+        <w:t>accessibility_apps</w:t>
+      </w:r>
+      <w:r>
+        <w:rPr>
+          <w:rFonts w:ascii="Bahnschrift SemiLight" w:eastAsia="MS Gothic" w:hAnsi="Bahnschrift SemiLight"/>
+          <w:color w:val="000000" w:themeColor="text1"/>
+          <w:sz w:val="24"/>
+          <w:szCs w:val="24"/>
+        </w:rPr>
+        <w:t>/utils/harvest</w:t>
       </w:r>
     </w:p>
     <w:p>
@@ -1435,25 +1444,7 @@
           <w:sz w:val="24"/>
           <w:szCs w:val="24"/>
         </w:rPr>
-        <w:t xml:space="preserve">We have a lot of scripts in utils, moving scripts that help with harvesting and extracting data from PDFs </w:t>
-      </w:r>
-      <w:proofErr w:type="gramStart"/>
-      <w:r>
-        <w:rPr>
-          <w:rFonts w:ascii="Garamond" w:eastAsia="MS Gothic" w:hAnsi="Garamond"/>
-          <w:sz w:val="24"/>
-          <w:szCs w:val="24"/>
-        </w:rPr>
-        <w:t>was</w:t>
-      </w:r>
-      <w:proofErr w:type="gramEnd"/>
-      <w:r>
-        <w:rPr>
-          <w:rFonts w:ascii="Garamond" w:eastAsia="MS Gothic" w:hAnsi="Garamond"/>
-          <w:sz w:val="24"/>
-          <w:szCs w:val="24"/>
-        </w:rPr>
-        <w:t xml:space="preserve"> moved to the harvest folder.</w:t>
+        <w:t>We have a lot of scripts in utils, moving scripts that help with harvesting and extracting data from PDFs was moved to the harvest folder.</w:t>
       </w:r>
     </w:p>
     <w:p>
@@ -1643,16 +1634,7 @@
           <w:sz w:val="24"/>
           <w:szCs w:val="24"/>
         </w:rPr>
-        <w:t>paragraph</w:t>
-      </w:r>
-      <w:r>
-        <w:rPr>
-          <w:rFonts w:ascii="Bahnschrift SemiLight" w:eastAsia="MS Gothic" w:hAnsi="Bahnschrift SemiLight"/>
-          <w:color w:val="FFC000"/>
-          <w:sz w:val="24"/>
-          <w:szCs w:val="24"/>
-        </w:rPr>
-        <w:t>.py</w:t>
+        <w:t>paragraph.py</w:t>
       </w:r>
       <w:r>
         <w:rPr>
@@ -1709,34 +1691,7 @@
           <w:sz w:val="24"/>
           <w:szCs w:val="24"/>
         </w:rPr>
-        <w:t>pdf</w:t>
-      </w:r>
-      <w:r>
-        <w:rPr>
-          <w:rFonts w:ascii="Bahnschrift SemiLight" w:eastAsia="MS Gothic" w:hAnsi="Bahnschrift SemiLight"/>
-          <w:color w:val="FFC000"/>
-          <w:sz w:val="24"/>
-          <w:szCs w:val="24"/>
-        </w:rPr>
-        <w:t>_</w:t>
-      </w:r>
-      <w:r>
-        <w:rPr>
-          <w:rFonts w:ascii="Bahnschrift SemiLight" w:eastAsia="MS Gothic" w:hAnsi="Bahnschrift SemiLight"/>
-          <w:color w:val="FFC000"/>
-          <w:sz w:val="24"/>
-          <w:szCs w:val="24"/>
-        </w:rPr>
-        <w:t>extractor</w:t>
-      </w:r>
-      <w:r>
-        <w:rPr>
-          <w:rFonts w:ascii="Bahnschrift SemiLight" w:eastAsia="MS Gothic" w:hAnsi="Bahnschrift SemiLight"/>
-          <w:color w:val="FFC000"/>
-          <w:sz w:val="24"/>
-          <w:szCs w:val="24"/>
-        </w:rPr>
-        <w:t>.py</w:t>
+        <w:t>pdf_extractor.py</w:t>
       </w:r>
       <w:r>
         <w:rPr>
@@ -1797,16 +1752,25 @@
           <w:sz w:val="24"/>
           <w:szCs w:val="24"/>
         </w:rPr>
-        <w:t>export</w:t>
-      </w:r>
-      <w:r>
-        <w:rPr>
-          <w:rFonts w:ascii="Bahnschrift SemiLight" w:eastAsia="MS Gothic" w:hAnsi="Bahnschrift SemiLight"/>
-          <w:color w:val="FFC000"/>
-          <w:sz w:val="24"/>
-          <w:szCs w:val="24"/>
-        </w:rPr>
-        <w:t xml:space="preserve"> scripts in accessibility-apps/utils/ </w:t>
+        <w:t xml:space="preserve">export scripts in </w:t>
+      </w:r>
+      <w:r>
+        <w:rPr>
+          <w:rFonts w:ascii="Bahnschrift SemiLight" w:eastAsia="MS Gothic" w:hAnsi="Bahnschrift SemiLight"/>
+          <w:color w:val="FFC000"/>
+          <w:sz w:val="24"/>
+          <w:szCs w:val="24"/>
+        </w:rPr>
+        <w:t>accessibility_apps</w:t>
+      </w:r>
+      <w:r>
+        <w:rPr>
+          <w:rFonts w:ascii="Bahnschrift SemiLight" w:eastAsia="MS Gothic" w:hAnsi="Bahnschrift SemiLight"/>
+          <w:color w:val="FFC000"/>
+          <w:sz w:val="24"/>
+          <w:szCs w:val="24"/>
+        </w:rPr>
+        <w:t xml:space="preserve">/utils/ </w:t>
       </w:r>
       <w:r>
         <w:rPr>
@@ -1845,7 +1809,16 @@
           <w:sz w:val="24"/>
           <w:szCs w:val="24"/>
         </w:rPr>
-        <w:t>accessibility-apps/utils/</w:t>
+        <w:t>accessibility_apps</w:t>
+      </w:r>
+      <w:r>
+        <w:rPr>
+          <w:rFonts w:ascii="Bahnschrift SemiLight" w:eastAsia="MS Gothic" w:hAnsi="Bahnschrift SemiLight"/>
+          <w:color w:val="000000" w:themeColor="text1"/>
+          <w:sz w:val="24"/>
+          <w:szCs w:val="24"/>
+        </w:rPr>
+        <w:t>/utils/</w:t>
       </w:r>
     </w:p>
     <w:p>
@@ -1876,7 +1849,7 @@
           <w:sz w:val="24"/>
           <w:szCs w:val="24"/>
         </w:rPr>
-        <w:t>accessibility-apps/utils/</w:t>
+        <w:t>accessibility_apps</w:t>
       </w:r>
       <w:r>
         <w:rPr>
@@ -1885,7 +1858,7 @@
           <w:sz w:val="24"/>
           <w:szCs w:val="24"/>
         </w:rPr>
-        <w:t>export</w:t>
+        <w:t>/utils/export</w:t>
       </w:r>
     </w:p>
     <w:p>
@@ -1953,31 +1926,7 @@
           <w:sz w:val="24"/>
           <w:szCs w:val="24"/>
         </w:rPr>
-        <w:t xml:space="preserve">We have a lot of scripts in utils, moving scripts that help with </w:t>
-      </w:r>
-      <w:r>
-        <w:rPr>
-          <w:rFonts w:ascii="Garamond" w:eastAsia="MS Gothic" w:hAnsi="Garamond"/>
-          <w:sz w:val="24"/>
-          <w:szCs w:val="24"/>
-        </w:rPr>
-        <w:t>export</w:t>
-      </w:r>
-      <w:r>
-        <w:rPr>
-          <w:rFonts w:ascii="Garamond" w:eastAsia="MS Gothic" w:hAnsi="Garamond"/>
-          <w:sz w:val="24"/>
-          <w:szCs w:val="24"/>
-        </w:rPr>
-        <w:t xml:space="preserve"> and </w:t>
-      </w:r>
-      <w:r>
-        <w:rPr>
-          <w:rFonts w:ascii="Garamond" w:eastAsia="MS Gothic" w:hAnsi="Garamond"/>
-          <w:sz w:val="24"/>
-          <w:szCs w:val="24"/>
-        </w:rPr>
-        <w:t>sending output documents was moved to export.</w:t>
+        <w:t>We have a lot of scripts in utils, moving scripts that help with export and sending output documents was moved to export.</w:t>
       </w:r>
     </w:p>
     <w:p>
@@ -2017,25 +1966,7 @@
           <w:sz w:val="24"/>
           <w:szCs w:val="24"/>
         </w:rPr>
-        <w:t>document_</w:t>
-      </w:r>
-      <w:r>
-        <w:rPr>
-          <w:rFonts w:ascii="Bahnschrift SemiLight" w:eastAsia="MS Gothic" w:hAnsi="Bahnschrift SemiLight"/>
-          <w:color w:val="FFC000"/>
-          <w:sz w:val="24"/>
-          <w:szCs w:val="24"/>
-        </w:rPr>
-        <w:t>exporter</w:t>
-      </w:r>
-      <w:r>
-        <w:rPr>
-          <w:rFonts w:ascii="Bahnschrift SemiLight" w:eastAsia="MS Gothic" w:hAnsi="Bahnschrift SemiLight"/>
-          <w:color w:val="FFC000"/>
-          <w:sz w:val="24"/>
-          <w:szCs w:val="24"/>
-        </w:rPr>
-        <w:t>.py</w:t>
+        <w:t>document_exporter.py</w:t>
       </w:r>
       <w:r>
         <w:rPr>
@@ -2092,16 +2023,7 @@
           <w:sz w:val="24"/>
           <w:szCs w:val="24"/>
         </w:rPr>
-        <w:t>pdf</w:t>
-      </w:r>
-      <w:r>
-        <w:rPr>
-          <w:rFonts w:ascii="Bahnschrift SemiLight" w:eastAsia="MS Gothic" w:hAnsi="Bahnschrift SemiLight"/>
-          <w:color w:val="FFC000"/>
-          <w:sz w:val="24"/>
-          <w:szCs w:val="24"/>
-        </w:rPr>
-        <w:t>_exporter.py</w:t>
+        <w:t>pdf_exporter.py</w:t>
       </w:r>
       <w:r>
         <w:rPr>
@@ -2162,16 +2084,25 @@
           <w:sz w:val="24"/>
           <w:szCs w:val="24"/>
         </w:rPr>
-        <w:t>transform</w:t>
-      </w:r>
-      <w:r>
-        <w:rPr>
-          <w:rFonts w:ascii="Bahnschrift SemiLight" w:eastAsia="MS Gothic" w:hAnsi="Bahnschrift SemiLight"/>
-          <w:color w:val="FFC000"/>
-          <w:sz w:val="24"/>
-          <w:szCs w:val="24"/>
-        </w:rPr>
-        <w:t xml:space="preserve"> scripts in accessibility-apps/utils/ </w:t>
+        <w:t xml:space="preserve">transform scripts in </w:t>
+      </w:r>
+      <w:r>
+        <w:rPr>
+          <w:rFonts w:ascii="Bahnschrift SemiLight" w:eastAsia="MS Gothic" w:hAnsi="Bahnschrift SemiLight"/>
+          <w:color w:val="FFC000"/>
+          <w:sz w:val="24"/>
+          <w:szCs w:val="24"/>
+        </w:rPr>
+        <w:t>accessibility_apps</w:t>
+      </w:r>
+      <w:r>
+        <w:rPr>
+          <w:rFonts w:ascii="Bahnschrift SemiLight" w:eastAsia="MS Gothic" w:hAnsi="Bahnschrift SemiLight"/>
+          <w:color w:val="FFC000"/>
+          <w:sz w:val="24"/>
+          <w:szCs w:val="24"/>
+        </w:rPr>
+        <w:t xml:space="preserve">/utils/ </w:t>
       </w:r>
       <w:r>
         <w:rPr>
@@ -2210,7 +2141,16 @@
           <w:sz w:val="24"/>
           <w:szCs w:val="24"/>
         </w:rPr>
-        <w:t>accessibility-apps/utils/</w:t>
+        <w:t>accessibility_apps</w:t>
+      </w:r>
+      <w:r>
+        <w:rPr>
+          <w:rFonts w:ascii="Bahnschrift SemiLight" w:eastAsia="MS Gothic" w:hAnsi="Bahnschrift SemiLight"/>
+          <w:color w:val="000000" w:themeColor="text1"/>
+          <w:sz w:val="24"/>
+          <w:szCs w:val="24"/>
+        </w:rPr>
+        <w:t>/utils/</w:t>
       </w:r>
     </w:p>
     <w:p>
@@ -2241,7 +2181,7 @@
           <w:sz w:val="24"/>
           <w:szCs w:val="24"/>
         </w:rPr>
-        <w:t>accessibility-apps/utils/</w:t>
+        <w:t>accessibility_apps</w:t>
       </w:r>
       <w:r>
         <w:rPr>
@@ -2250,7 +2190,7 @@
           <w:sz w:val="24"/>
           <w:szCs w:val="24"/>
         </w:rPr>
-        <w:t>transform</w:t>
+        <w:t>/utils/transform</w:t>
       </w:r>
     </w:p>
     <w:p>
@@ -2318,15 +2258,7 @@
           <w:sz w:val="24"/>
           <w:szCs w:val="24"/>
         </w:rPr>
-        <w:t>We have a lot of scripts in utils, moving scripts</w:t>
-      </w:r>
-      <w:r>
-        <w:rPr>
-          <w:rFonts w:ascii="Garamond" w:eastAsia="MS Gothic" w:hAnsi="Garamond"/>
-          <w:sz w:val="24"/>
-          <w:szCs w:val="24"/>
-        </w:rPr>
-        <w:t xml:space="preserve"> that assist in pipeline transformations were moved to transform</w:t>
+        <w:t>We have a lot of scripts in utils, moving scripts that assist in pipeline transformations were moved to transform</w:t>
       </w:r>
     </w:p>
     <w:p>
@@ -2366,16 +2298,7 @@
           <w:sz w:val="24"/>
           <w:szCs w:val="24"/>
         </w:rPr>
-        <w:t>TagTree</w:t>
-      </w:r>
-      <w:r>
-        <w:rPr>
-          <w:rFonts w:ascii="Bahnschrift SemiLight" w:eastAsia="MS Gothic" w:hAnsi="Bahnschrift SemiLight"/>
-          <w:color w:val="FFC000"/>
-          <w:sz w:val="24"/>
-          <w:szCs w:val="24"/>
-        </w:rPr>
-        <w:t>.py</w:t>
+        <w:t>TagTree.py</w:t>
       </w:r>
       <w:r>
         <w:rPr>
@@ -2515,7 +2438,7 @@
           <w:sz w:val="24"/>
           <w:szCs w:val="24"/>
         </w:rPr>
-        <w:t>accessibility-apps</w:t>
+        <w:t>accessibility_apps</w:t>
       </w:r>
       <w:r>
         <w:rPr>
@@ -2630,10 +2553,63 @@
       <w:pPr>
         <w:rPr>
           <w:rFonts w:ascii="Garamond" w:eastAsia="MS Gothic" w:hAnsi="Garamond"/>
-          <w:sz w:val="24"/>
-          <w:szCs w:val="24"/>
-        </w:rPr>
-      </w:pPr>
+          <w:b/>
+          <w:bCs/>
+          <w:sz w:val="26"/>
+          <w:szCs w:val="26"/>
+        </w:rPr>
+      </w:pPr>
+      <w:r>
+        <w:rPr>
+          <w:rFonts w:ascii="Garamond" w:eastAsia="MS Gothic" w:hAnsi="Garamond"/>
+          <w:b/>
+          <w:bCs/>
+          <w:sz w:val="26"/>
+          <w:szCs w:val="26"/>
+        </w:rPr>
+        <w:t>Current State</w:t>
+      </w:r>
+    </w:p>
+    <w:p>
+      <w:pPr>
+        <w:rPr>
+          <w:rFonts w:ascii="Garamond" w:eastAsia="MS Gothic" w:hAnsi="Garamond"/>
+          <w:sz w:val="24"/>
+          <w:szCs w:val="24"/>
+        </w:rPr>
+      </w:pPr>
+      <w:r>
+        <w:rPr>
+          <w:rFonts w:ascii="Garamond" w:eastAsia="MS Gothic" w:hAnsi="Garamond"/>
+          <w:sz w:val="24"/>
+          <w:szCs w:val="24"/>
+        </w:rPr>
+        <w:t>The base</w:t>
+      </w:r>
+      <w:r>
+        <w:rPr>
+          <w:rFonts w:ascii="Garamond" w:eastAsia="MS Gothic" w:hAnsi="Garamond"/>
+          <w:sz w:val="24"/>
+          <w:szCs w:val="24"/>
+        </w:rPr>
+        <w:t xml:space="preserve"> directory for all imports is inside the accessibility_apps </w:t>
+      </w:r>
+      <w:r>
+        <w:rPr>
+          <w:rFonts w:ascii="Garamond" w:eastAsia="MS Gothic" w:hAnsi="Garamond"/>
+          <w:sz w:val="24"/>
+          <w:szCs w:val="24"/>
+        </w:rPr>
+        <w:t xml:space="preserve">folder. That is, everything is relative to the terminal application, including the test files (which means they need to be run </w:t>
+      </w:r>
+      <w:r>
+        <w:rPr>
+          <w:rFonts w:ascii="Garamond" w:eastAsia="MS Gothic" w:hAnsi="Garamond"/>
+          <w:sz w:val="24"/>
+          <w:szCs w:val="24"/>
+        </w:rPr>
+        <w:t>through the terminal when the terminal is inside the accessibility_apps folder).</w:t>
+      </w:r>
     </w:p>
     <w:sectPr>
       <w:pgSz w:w="12240" w:h="15840"/>

</xml_diff>